<commit_message>
[lab2.1] Added precision about read wait states for lepton IP core
</commit_message>
<xml_diff>
--- a/lab_2_1/statement/lab2.1.docx
+++ b/lab_2_1/statement/lab2.1.docx
@@ -228,7 +228,15 @@
         <w:t>provided</w:t>
       </w:r>
       <w:r>
-        <w:t xml:space="preserve"> you with the </w:t>
+        <w:t xml:space="preserve"> you with </w:t>
+      </w:r>
+      <w:proofErr w:type="gramStart"/>
+      <w:r>
+        <w:t>the</w:t>
+      </w:r>
+      <w:proofErr w:type="gramEnd"/>
+      <w:r>
+        <w:t xml:space="preserve"> </w:t>
       </w:r>
       <w:r>
         <w:rPr>
@@ -365,11 +373,9 @@
       <w:r>
         <w:t xml:space="preserve">system </w:t>
       </w:r>
-      <w:proofErr w:type="gramStart"/>
       <w:r>
         <w:t>component</w:t>
       </w:r>
-      <w:proofErr w:type="gramEnd"/>
       <w:r>
         <w:t xml:space="preserve"> </w:t>
       </w:r>
@@ -527,14 +533,27 @@
       <w:r>
         <w:t xml:space="preserve">Figure </w:t>
       </w:r>
-      <w:fldSimple w:instr=" SEQ Figure \* ARABIC ">
-        <w:r>
-          <w:rPr>
-            <w:noProof/>
-          </w:rPr>
-          <w:t>1</w:t>
-        </w:r>
-      </w:fldSimple>
+      <w:r>
+        <w:fldChar w:fldCharType="begin"/>
+      </w:r>
+      <w:r>
+        <w:instrText xml:space="preserve"> SEQ Figure \* ARABIC </w:instrText>
+      </w:r>
+      <w:r>
+        <w:fldChar w:fldCharType="separate"/>
+      </w:r>
+      <w:r>
+        <w:rPr>
+          <w:noProof/>
+        </w:rPr>
+        <w:t>1</w:t>
+      </w:r>
+      <w:r>
+        <w:rPr>
+          <w:noProof/>
+        </w:rPr>
+        <w:fldChar w:fldCharType="end"/>
+      </w:r>
       <w:bookmarkEnd w:id="0"/>
       <w:r>
         <w:t xml:space="preserve">. </w:t>
@@ -545,10 +564,34 @@
       </w:r>
       <w:proofErr w:type="spellEnd"/>
       <w:r>
-        <w:t xml:space="preserve"> S</w:t>
+        <w:t xml:space="preserve"> </w:t>
+      </w:r>
+      <w:r>
+        <w:t xml:space="preserve">Lab </w:t>
+      </w:r>
+      <w:r>
+        <w:t>S</w:t>
       </w:r>
       <w:r>
         <w:t>ystem</w:t>
+      </w:r>
+      <w:r>
+        <w:t>: Custom-made system component</w:t>
+      </w:r>
+      <w:r>
+        <w:t>s</w:t>
+      </w:r>
+      <w:r>
+        <w:t xml:space="preserve"> interconnected with a shared bus</w:t>
+      </w:r>
+      <w:r>
+        <w:t xml:space="preserve">. </w:t>
+      </w:r>
+      <w:r>
+        <w:t>This is the bloc diagram of the system you implemented in your Computer architecture class, NOT the one you should implement in this lab</w:t>
+      </w:r>
+      <w:r>
+        <w:t>.</w:t>
       </w:r>
     </w:p>
     <w:p>
@@ -957,6 +1000,1409 @@
         <w:t xml:space="preserve">ownload the </w:t>
       </w:r>
       <w:hyperlink r:id="rId10" w:history="1">
+        <w:proofErr w:type="spellStart"/>
+        <w:r>
+          <w:rPr>
+            <w:rStyle w:val="SubtleReference"/>
+          </w:rPr>
+          <w:t>Quartus</w:t>
+        </w:r>
+        <w:proofErr w:type="spellEnd"/>
+        <w:r>
+          <w:rPr>
+            <w:rStyle w:val="SubtleReference"/>
+          </w:rPr>
+          <w:t xml:space="preserve"> Prime Standard Edition Han</w:t>
+        </w:r>
+        <w:r>
+          <w:rPr>
+            <w:rStyle w:val="SubtleReference"/>
+          </w:rPr>
+          <w:t>d</w:t>
+        </w:r>
+        <w:r>
+          <w:rPr>
+            <w:rStyle w:val="SubtleReference"/>
+          </w:rPr>
+          <w:t>book</w:t>
+        </w:r>
+      </w:hyperlink>
+      <w:r>
+        <w:t xml:space="preserve"> and </w:t>
+      </w:r>
+      <w:r>
+        <w:t xml:space="preserve">read the chapters relevant to </w:t>
+      </w:r>
+      <w:proofErr w:type="spellStart"/>
+      <w:r>
+        <w:rPr>
+          <w:rStyle w:val="SubtleReference"/>
+        </w:rPr>
+        <w:t>Qsys</w:t>
+      </w:r>
+      <w:proofErr w:type="spellEnd"/>
+      <w:r>
+        <w:t>.</w:t>
+      </w:r>
+      <w:r>
+        <w:t xml:space="preserve"> F</w:t>
+      </w:r>
+      <w:r>
+        <w:t xml:space="preserve">or this </w:t>
+      </w:r>
+      <w:r>
+        <w:t xml:space="preserve">first introduction to </w:t>
+      </w:r>
+      <w:proofErr w:type="spellStart"/>
+      <w:r>
+        <w:rPr>
+          <w:rStyle w:val="SubtleReference"/>
+        </w:rPr>
+        <w:t>Qsys</w:t>
+      </w:r>
+      <w:proofErr w:type="spellEnd"/>
+      <w:r>
+        <w:t>,</w:t>
+      </w:r>
+      <w:r>
+        <w:t xml:space="preserve"> </w:t>
+      </w:r>
+      <w:r>
+        <w:t xml:space="preserve">it is enough to </w:t>
+      </w:r>
+      <w:r>
+        <w:t xml:space="preserve">only read </w:t>
+      </w:r>
+      <w:r>
+        <w:rPr>
+          <w:rStyle w:val="SubtleReference"/>
+        </w:rPr>
+        <w:t>“</w:t>
+      </w:r>
+      <w:r>
+        <w:rPr>
+          <w:rStyle w:val="SubtleReference"/>
+        </w:rPr>
+        <w:t xml:space="preserve">Chapter 5: Creating a System With </w:t>
+      </w:r>
+      <w:proofErr w:type="spellStart"/>
+      <w:r>
+        <w:rPr>
+          <w:rStyle w:val="SubtleReference"/>
+        </w:rPr>
+        <w:t>Qsys</w:t>
+      </w:r>
+      <w:proofErr w:type="spellEnd"/>
+      <w:r>
+        <w:rPr>
+          <w:rStyle w:val="SubtleReference"/>
+        </w:rPr>
+        <w:t>”</w:t>
+      </w:r>
+      <w:r>
+        <w:rPr>
+          <w:rStyle w:val="SubtleReference"/>
+        </w:rPr>
+        <w:t xml:space="preserve"> </w:t>
+      </w:r>
+      <w:r>
+        <w:t xml:space="preserve">and </w:t>
+      </w:r>
+      <w:r>
+        <w:rPr>
+          <w:rStyle w:val="SubtleReference"/>
+        </w:rPr>
+        <w:t xml:space="preserve">“Chapter 6: Creating </w:t>
+      </w:r>
+      <w:proofErr w:type="spellStart"/>
+      <w:r>
+        <w:rPr>
+          <w:rStyle w:val="SubtleReference"/>
+        </w:rPr>
+        <w:t>Qsys</w:t>
+      </w:r>
+      <w:proofErr w:type="spellEnd"/>
+      <w:r>
+        <w:rPr>
+          <w:rStyle w:val="SubtleReference"/>
+        </w:rPr>
+        <w:t xml:space="preserve"> Components”</w:t>
+      </w:r>
+      <w:r>
+        <w:t>.</w:t>
+      </w:r>
+    </w:p>
+    <w:p>
+      <w:r>
+        <w:t xml:space="preserve">You don’t need to read </w:t>
+      </w:r>
+      <w:r>
+        <w:t xml:space="preserve">the </w:t>
+      </w:r>
+      <w:r>
+        <w:t>full</w:t>
+      </w:r>
+      <w:r>
+        <w:t xml:space="preserve"> chapter</w:t>
+      </w:r>
+      <w:r>
+        <w:t>s</w:t>
+      </w:r>
+      <w:r>
+        <w:t xml:space="preserve">, but </w:t>
+      </w:r>
+      <w:r>
+        <w:t>reading</w:t>
+      </w:r>
+      <w:r>
+        <w:t xml:space="preserve"> through the following sections gives you the big picture of what </w:t>
+      </w:r>
+      <w:proofErr w:type="spellStart"/>
+      <w:r>
+        <w:rPr>
+          <w:rStyle w:val="SubtleReference"/>
+        </w:rPr>
+        <w:t>Qsys</w:t>
+      </w:r>
+      <w:proofErr w:type="spellEnd"/>
+      <w:r>
+        <w:t xml:space="preserve"> can do.</w:t>
+      </w:r>
+    </w:p>
+    <w:p>
+      <w:pPr>
+        <w:pStyle w:val="ListParagraph"/>
+        <w:numPr>
+          <w:ilvl w:val="0"/>
+          <w:numId w:val="14"/>
+        </w:numPr>
+        <w:rPr>
+          <w:rStyle w:val="SubtleReference"/>
+        </w:rPr>
+      </w:pPr>
+      <w:r>
+        <w:rPr>
+          <w:rStyle w:val="SubtleReference"/>
+        </w:rPr>
+        <w:t>Volume 1 – Chapter 5: Creating</w:t>
+      </w:r>
+      <w:r>
+        <w:rPr>
+          <w:rStyle w:val="SubtleReference"/>
+        </w:rPr>
+        <w:t xml:space="preserve"> a System W</w:t>
+      </w:r>
+      <w:r>
+        <w:rPr>
+          <w:rStyle w:val="SubtleReference"/>
+        </w:rPr>
+        <w:t xml:space="preserve">ith </w:t>
+      </w:r>
+      <w:proofErr w:type="spellStart"/>
+      <w:r>
+        <w:rPr>
+          <w:rStyle w:val="SubtleReference"/>
+        </w:rPr>
+        <w:t>Qsys</w:t>
+      </w:r>
+      <w:proofErr w:type="spellEnd"/>
+      <w:r>
+        <w:rPr>
+          <w:rStyle w:val="SubtleReference"/>
+        </w:rPr>
+        <w:t xml:space="preserve"> (</w:t>
+      </w:r>
+      <w:proofErr w:type="spellStart"/>
+      <w:r>
+        <w:rPr>
+          <w:rStyle w:val="SubtleReference"/>
+        </w:rPr>
+        <w:t>pg</w:t>
+      </w:r>
+      <w:proofErr w:type="spellEnd"/>
+      <w:r>
+        <w:rPr>
+          <w:rStyle w:val="SubtleReference"/>
+        </w:rPr>
+        <w:t xml:space="preserve"> 179)</w:t>
+      </w:r>
+    </w:p>
+    <w:p>
+      <w:pPr>
+        <w:pStyle w:val="ListParagraph"/>
+        <w:numPr>
+          <w:ilvl w:val="1"/>
+          <w:numId w:val="14"/>
+        </w:numPr>
+        <w:rPr>
+          <w:rStyle w:val="SubtleReference"/>
+        </w:rPr>
+      </w:pPr>
+      <w:r>
+        <w:rPr>
+          <w:rStyle w:val="SubtleReference"/>
+        </w:rPr>
+        <w:t xml:space="preserve">Interface Support in </w:t>
+      </w:r>
+      <w:proofErr w:type="spellStart"/>
+      <w:r>
+        <w:rPr>
+          <w:rStyle w:val="SubtleReference"/>
+        </w:rPr>
+        <w:t>Qsys</w:t>
+      </w:r>
+      <w:proofErr w:type="spellEnd"/>
+      <w:r>
+        <w:rPr>
+          <w:rStyle w:val="SubtleReference"/>
+        </w:rPr>
+        <w:t xml:space="preserve"> (</w:t>
+      </w:r>
+      <w:proofErr w:type="spellStart"/>
+      <w:r>
+        <w:rPr>
+          <w:rStyle w:val="SubtleReference"/>
+        </w:rPr>
+        <w:t>pg</w:t>
+      </w:r>
+      <w:proofErr w:type="spellEnd"/>
+      <w:r>
+        <w:rPr>
+          <w:rStyle w:val="SubtleReference"/>
+        </w:rPr>
+        <w:t xml:space="preserve"> 180)</w:t>
+      </w:r>
+    </w:p>
+    <w:p>
+      <w:pPr>
+        <w:pStyle w:val="ListParagraph"/>
+        <w:numPr>
+          <w:ilvl w:val="1"/>
+          <w:numId w:val="14"/>
+        </w:numPr>
+        <w:rPr>
+          <w:rStyle w:val="SubtleReference"/>
+        </w:rPr>
+      </w:pPr>
+      <w:r>
+        <w:rPr>
+          <w:rStyle w:val="SubtleReference"/>
+        </w:rPr>
+        <w:t>Adding</w:t>
+      </w:r>
+      <w:r>
+        <w:rPr>
+          <w:rStyle w:val="SubtleReference"/>
+        </w:rPr>
+        <w:t xml:space="preserve"> IP </w:t>
+      </w:r>
+      <w:r>
+        <w:rPr>
+          <w:rStyle w:val="SubtleReference"/>
+        </w:rPr>
+        <w:t>Cores to the IP Catalog (</w:t>
+      </w:r>
+      <w:proofErr w:type="spellStart"/>
+      <w:r>
+        <w:rPr>
+          <w:rStyle w:val="SubtleReference"/>
+        </w:rPr>
+        <w:t>pg</w:t>
+      </w:r>
+      <w:proofErr w:type="spellEnd"/>
+      <w:r>
+        <w:rPr>
+          <w:rStyle w:val="SubtleReference"/>
+        </w:rPr>
+        <w:t xml:space="preserve"> 181</w:t>
+      </w:r>
+      <w:r>
+        <w:rPr>
+          <w:rStyle w:val="SubtleReference"/>
+        </w:rPr>
+        <w:t>)</w:t>
+      </w:r>
+    </w:p>
+    <w:p>
+      <w:pPr>
+        <w:pStyle w:val="ListParagraph"/>
+        <w:numPr>
+          <w:ilvl w:val="1"/>
+          <w:numId w:val="14"/>
+        </w:numPr>
+        <w:rPr>
+          <w:rStyle w:val="SubtleReference"/>
+        </w:rPr>
+      </w:pPr>
+      <w:r>
+        <w:rPr>
+          <w:rStyle w:val="SubtleReference"/>
+        </w:rPr>
+        <w:t>Set up the IP Index File (.</w:t>
+      </w:r>
+      <w:proofErr w:type="spellStart"/>
+      <w:r>
+        <w:rPr>
+          <w:rStyle w:val="SubtleReference"/>
+        </w:rPr>
+        <w:t>ipx</w:t>
+      </w:r>
+      <w:proofErr w:type="spellEnd"/>
+      <w:r>
+        <w:rPr>
+          <w:rStyle w:val="SubtleReference"/>
+        </w:rPr>
+        <w:t>) to Search for IP Components (</w:t>
+      </w:r>
+      <w:proofErr w:type="spellStart"/>
+      <w:r>
+        <w:rPr>
+          <w:rStyle w:val="SubtleReference"/>
+        </w:rPr>
+        <w:t>pg</w:t>
+      </w:r>
+      <w:proofErr w:type="spellEnd"/>
+      <w:r>
+        <w:rPr>
+          <w:rStyle w:val="SubtleReference"/>
+        </w:rPr>
+        <w:t xml:space="preserve"> 184)</w:t>
+      </w:r>
+    </w:p>
+    <w:p>
+      <w:pPr>
+        <w:pStyle w:val="ListParagraph"/>
+        <w:numPr>
+          <w:ilvl w:val="1"/>
+          <w:numId w:val="14"/>
+        </w:numPr>
+        <w:rPr>
+          <w:rStyle w:val="SubtleReference"/>
+        </w:rPr>
+      </w:pPr>
+      <w:r>
+        <w:rPr>
+          <w:rStyle w:val="SubtleReference"/>
+        </w:rPr>
+        <w:t xml:space="preserve">Create a </w:t>
+      </w:r>
+      <w:proofErr w:type="spellStart"/>
+      <w:r>
+        <w:rPr>
+          <w:rStyle w:val="SubtleReference"/>
+        </w:rPr>
+        <w:t>Qsys</w:t>
+      </w:r>
+      <w:proofErr w:type="spellEnd"/>
+      <w:r>
+        <w:rPr>
+          <w:rStyle w:val="SubtleReference"/>
+        </w:rPr>
+        <w:t xml:space="preserve"> System (</w:t>
+      </w:r>
+      <w:proofErr w:type="spellStart"/>
+      <w:r>
+        <w:rPr>
+          <w:rStyle w:val="SubtleReference"/>
+        </w:rPr>
+        <w:t>pg</w:t>
+      </w:r>
+      <w:proofErr w:type="spellEnd"/>
+      <w:r>
+        <w:rPr>
+          <w:rStyle w:val="SubtleReference"/>
+        </w:rPr>
+        <w:t xml:space="preserve"> 185 – 208)</w:t>
+      </w:r>
+    </w:p>
+    <w:p>
+      <w:pPr>
+        <w:pStyle w:val="ListParagraph"/>
+        <w:numPr>
+          <w:ilvl w:val="1"/>
+          <w:numId w:val="14"/>
+        </w:numPr>
+        <w:rPr>
+          <w:rStyle w:val="SubtleReference"/>
+        </w:rPr>
+      </w:pPr>
+      <w:r>
+        <w:rPr>
+          <w:rStyle w:val="SubtleReference"/>
+        </w:rPr>
+        <w:t xml:space="preserve">Integrate a </w:t>
+      </w:r>
+      <w:proofErr w:type="spellStart"/>
+      <w:r>
+        <w:rPr>
+          <w:rStyle w:val="SubtleReference"/>
+        </w:rPr>
+        <w:t>Qsys</w:t>
+      </w:r>
+      <w:proofErr w:type="spellEnd"/>
+      <w:r>
+        <w:rPr>
+          <w:rStyle w:val="SubtleReference"/>
+        </w:rPr>
+        <w:t xml:space="preserve"> System and the </w:t>
+      </w:r>
+      <w:proofErr w:type="spellStart"/>
+      <w:r>
+        <w:rPr>
+          <w:rStyle w:val="SubtleReference"/>
+        </w:rPr>
+        <w:t>Quartus</w:t>
+      </w:r>
+      <w:proofErr w:type="spellEnd"/>
+      <w:r>
+        <w:rPr>
+          <w:rStyle w:val="SubtleReference"/>
+        </w:rPr>
+        <w:t xml:space="preserve"> Prime Software With the .</w:t>
+      </w:r>
+      <w:proofErr w:type="spellStart"/>
+      <w:r>
+        <w:rPr>
+          <w:rStyle w:val="SubtleReference"/>
+        </w:rPr>
+        <w:t>qsys</w:t>
+      </w:r>
+      <w:proofErr w:type="spellEnd"/>
+      <w:r>
+        <w:rPr>
+          <w:rStyle w:val="SubtleReference"/>
+        </w:rPr>
+        <w:t xml:space="preserve"> File (</w:t>
+      </w:r>
+      <w:proofErr w:type="spellStart"/>
+      <w:r>
+        <w:rPr>
+          <w:rStyle w:val="SubtleReference"/>
+        </w:rPr>
+        <w:t>pg</w:t>
+      </w:r>
+      <w:proofErr w:type="spellEnd"/>
+      <w:r>
+        <w:rPr>
+          <w:rStyle w:val="SubtleReference"/>
+        </w:rPr>
+        <w:t xml:space="preserve"> 233)</w:t>
+      </w:r>
+    </w:p>
+    <w:p>
+      <w:pPr>
+        <w:pStyle w:val="ListParagraph"/>
+        <w:numPr>
+          <w:ilvl w:val="1"/>
+          <w:numId w:val="14"/>
+        </w:numPr>
+        <w:rPr>
+          <w:rStyle w:val="SubtleReference"/>
+        </w:rPr>
+      </w:pPr>
+      <w:r>
+        <w:rPr>
+          <w:rStyle w:val="SubtleReference"/>
+        </w:rPr>
+        <w:t xml:space="preserve">View the </w:t>
+      </w:r>
+      <w:proofErr w:type="spellStart"/>
+      <w:r>
+        <w:rPr>
+          <w:rStyle w:val="SubtleReference"/>
+        </w:rPr>
+        <w:t>Qsys</w:t>
+      </w:r>
+      <w:proofErr w:type="spellEnd"/>
+      <w:r>
+        <w:rPr>
+          <w:rStyle w:val="SubtleReference"/>
+        </w:rPr>
+        <w:t xml:space="preserve"> HDL Example (</w:t>
+      </w:r>
+      <w:proofErr w:type="spellStart"/>
+      <w:r>
+        <w:rPr>
+          <w:rStyle w:val="SubtleReference"/>
+        </w:rPr>
+        <w:t>pg</w:t>
+      </w:r>
+      <w:proofErr w:type="spellEnd"/>
+      <w:r>
+        <w:rPr>
+          <w:rStyle w:val="SubtleReference"/>
+        </w:rPr>
+        <w:t xml:space="preserve"> 251)</w:t>
+      </w:r>
+    </w:p>
+    <w:p>
+      <w:pPr>
+        <w:pStyle w:val="ListParagraph"/>
+        <w:numPr>
+          <w:ilvl w:val="0"/>
+          <w:numId w:val="14"/>
+        </w:numPr>
+        <w:rPr>
+          <w:rStyle w:val="SubtleReference"/>
+        </w:rPr>
+      </w:pPr>
+      <w:r>
+        <w:rPr>
+          <w:rStyle w:val="SubtleReference"/>
+        </w:rPr>
+        <w:t xml:space="preserve">Volume 1 – Chapter 6: </w:t>
+      </w:r>
+      <w:r>
+        <w:rPr>
+          <w:rStyle w:val="SubtleReference"/>
+        </w:rPr>
+        <w:t xml:space="preserve">Creating </w:t>
+      </w:r>
+      <w:proofErr w:type="spellStart"/>
+      <w:r>
+        <w:rPr>
+          <w:rStyle w:val="SubtleReference"/>
+        </w:rPr>
+        <w:t>Qsys</w:t>
+      </w:r>
+      <w:proofErr w:type="spellEnd"/>
+      <w:r>
+        <w:rPr>
+          <w:rStyle w:val="SubtleReference"/>
+        </w:rPr>
+        <w:t xml:space="preserve"> Components (</w:t>
+      </w:r>
+      <w:proofErr w:type="spellStart"/>
+      <w:r>
+        <w:rPr>
+          <w:rStyle w:val="SubtleReference"/>
+        </w:rPr>
+        <w:t>pg</w:t>
+      </w:r>
+      <w:proofErr w:type="spellEnd"/>
+      <w:r>
+        <w:rPr>
+          <w:rStyle w:val="SubtleReference"/>
+        </w:rPr>
+        <w:t xml:space="preserve"> 362)</w:t>
+      </w:r>
+    </w:p>
+    <w:p>
+      <w:pPr>
+        <w:pStyle w:val="ListParagraph"/>
+        <w:numPr>
+          <w:ilvl w:val="1"/>
+          <w:numId w:val="14"/>
+        </w:numPr>
+        <w:rPr>
+          <w:rStyle w:val="SubtleReference"/>
+        </w:rPr>
+      </w:pPr>
+      <w:proofErr w:type="spellStart"/>
+      <w:r>
+        <w:rPr>
+          <w:rStyle w:val="SubtleReference"/>
+        </w:rPr>
+        <w:t>Qsys</w:t>
+      </w:r>
+      <w:proofErr w:type="spellEnd"/>
+      <w:r>
+        <w:rPr>
+          <w:rStyle w:val="SubtleReference"/>
+        </w:rPr>
+        <w:t xml:space="preserve"> Components (</w:t>
+      </w:r>
+      <w:proofErr w:type="spellStart"/>
+      <w:r>
+        <w:rPr>
+          <w:rStyle w:val="SubtleReference"/>
+        </w:rPr>
+        <w:t>pg</w:t>
+      </w:r>
+      <w:proofErr w:type="spellEnd"/>
+      <w:r>
+        <w:rPr>
+          <w:rStyle w:val="SubtleReference"/>
+        </w:rPr>
+        <w:t xml:space="preserve"> 362)</w:t>
+      </w:r>
+    </w:p>
+    <w:p>
+      <w:pPr>
+        <w:pStyle w:val="ListParagraph"/>
+        <w:numPr>
+          <w:ilvl w:val="1"/>
+          <w:numId w:val="14"/>
+        </w:numPr>
+        <w:rPr>
+          <w:rStyle w:val="SubtleReference"/>
+        </w:rPr>
+      </w:pPr>
+      <w:r>
+        <w:rPr>
+          <w:rStyle w:val="SubtleReference"/>
+        </w:rPr>
+        <w:t xml:space="preserve">Create IP Components in the </w:t>
+      </w:r>
+      <w:proofErr w:type="spellStart"/>
+      <w:r>
+        <w:rPr>
+          <w:rStyle w:val="SubtleReference"/>
+        </w:rPr>
+        <w:t>Qsys</w:t>
+      </w:r>
+      <w:proofErr w:type="spellEnd"/>
+      <w:r>
+        <w:rPr>
+          <w:rStyle w:val="SubtleReference"/>
+        </w:rPr>
+        <w:t xml:space="preserve"> Component Editor (</w:t>
+      </w:r>
+      <w:proofErr w:type="spellStart"/>
+      <w:r>
+        <w:rPr>
+          <w:rStyle w:val="SubtleReference"/>
+        </w:rPr>
+        <w:t>pg</w:t>
+      </w:r>
+      <w:proofErr w:type="spellEnd"/>
+      <w:r>
+        <w:rPr>
+          <w:rStyle w:val="SubtleReference"/>
+        </w:rPr>
+        <w:t xml:space="preserve"> 366</w:t>
+      </w:r>
+      <w:r>
+        <w:rPr>
+          <w:rStyle w:val="SubtleReference"/>
+        </w:rPr>
+        <w:t xml:space="preserve"> </w:t>
+      </w:r>
+      <w:r>
+        <w:rPr>
+          <w:rStyle w:val="SubtleReference"/>
+        </w:rPr>
+        <w:t>–</w:t>
+      </w:r>
+      <w:r>
+        <w:rPr>
+          <w:rStyle w:val="SubtleReference"/>
+        </w:rPr>
+        <w:t xml:space="preserve"> 368</w:t>
+      </w:r>
+      <w:r>
+        <w:rPr>
+          <w:rStyle w:val="SubtleReference"/>
+        </w:rPr>
+        <w:t>)</w:t>
+      </w:r>
+    </w:p>
+    <w:p>
+      <w:pPr>
+        <w:pStyle w:val="ListParagraph"/>
+        <w:numPr>
+          <w:ilvl w:val="1"/>
+          <w:numId w:val="14"/>
+        </w:numPr>
+        <w:rPr>
+          <w:rStyle w:val="SubtleReference"/>
+        </w:rPr>
+      </w:pPr>
+      <w:r>
+        <w:rPr>
+          <w:rStyle w:val="SubtleReference"/>
+        </w:rPr>
+        <w:t xml:space="preserve">Specify IP Component Type </w:t>
+      </w:r>
+      <w:r>
+        <w:rPr>
+          <w:rStyle w:val="SubtleReference"/>
+        </w:rPr>
+        <w:t>Information (</w:t>
+      </w:r>
+      <w:proofErr w:type="spellStart"/>
+      <w:r>
+        <w:rPr>
+          <w:rStyle w:val="SubtleReference"/>
+        </w:rPr>
+        <w:t>pg</w:t>
+      </w:r>
+      <w:proofErr w:type="spellEnd"/>
+      <w:r>
+        <w:rPr>
+          <w:rStyle w:val="SubtleReference"/>
+        </w:rPr>
+        <w:t xml:space="preserve"> 368</w:t>
+      </w:r>
+      <w:r>
+        <w:rPr>
+          <w:rStyle w:val="SubtleReference"/>
+        </w:rPr>
+        <w:t>)</w:t>
+      </w:r>
+    </w:p>
+    <w:p>
+      <w:pPr>
+        <w:pStyle w:val="ListParagraph"/>
+        <w:numPr>
+          <w:ilvl w:val="1"/>
+          <w:numId w:val="14"/>
+        </w:numPr>
+        <w:rPr>
+          <w:rStyle w:val="SubtleReference"/>
+        </w:rPr>
+      </w:pPr>
+      <w:r>
+        <w:rPr>
+          <w:rStyle w:val="SubtleReference"/>
+        </w:rPr>
+        <w:t xml:space="preserve">Specify HDL Files for Synthesis in the </w:t>
+      </w:r>
+      <w:proofErr w:type="spellStart"/>
+      <w:r>
+        <w:rPr>
+          <w:rStyle w:val="SubtleReference"/>
+        </w:rPr>
+        <w:t>Qsys</w:t>
+      </w:r>
+      <w:proofErr w:type="spellEnd"/>
+      <w:r>
+        <w:rPr>
+          <w:rStyle w:val="SubtleReference"/>
+        </w:rPr>
+        <w:t xml:space="preserve"> Component Editor</w:t>
+      </w:r>
+      <w:r>
+        <w:rPr>
+          <w:rStyle w:val="SubtleReference"/>
+        </w:rPr>
+        <w:t xml:space="preserve"> (</w:t>
+      </w:r>
+      <w:proofErr w:type="spellStart"/>
+      <w:r>
+        <w:rPr>
+          <w:rStyle w:val="SubtleReference"/>
+        </w:rPr>
+        <w:t>pg</w:t>
+      </w:r>
+      <w:proofErr w:type="spellEnd"/>
+      <w:r>
+        <w:rPr>
+          <w:rStyle w:val="SubtleReference"/>
+        </w:rPr>
+        <w:t xml:space="preserve"> 373)</w:t>
+      </w:r>
+    </w:p>
+    <w:p>
+      <w:pPr>
+        <w:pStyle w:val="ListParagraph"/>
+        <w:numPr>
+          <w:ilvl w:val="1"/>
+          <w:numId w:val="14"/>
+        </w:numPr>
+        <w:rPr>
+          <w:rStyle w:val="SubtleReference"/>
+        </w:rPr>
+      </w:pPr>
+      <w:r>
+        <w:rPr>
+          <w:rStyle w:val="SubtleReference"/>
+        </w:rPr>
+        <w:t xml:space="preserve">Analyze Synthesis Files in the </w:t>
+      </w:r>
+      <w:proofErr w:type="spellStart"/>
+      <w:r>
+        <w:rPr>
+          <w:rStyle w:val="SubtleReference"/>
+        </w:rPr>
+        <w:t>Qsys</w:t>
+      </w:r>
+      <w:proofErr w:type="spellEnd"/>
+      <w:r>
+        <w:rPr>
+          <w:rStyle w:val="SubtleReference"/>
+        </w:rPr>
+        <w:t xml:space="preserve"> Component Editor</w:t>
+      </w:r>
+      <w:r>
+        <w:rPr>
+          <w:rStyle w:val="SubtleReference"/>
+        </w:rPr>
+        <w:t xml:space="preserve"> (</w:t>
+      </w:r>
+      <w:proofErr w:type="spellStart"/>
+      <w:r>
+        <w:rPr>
+          <w:rStyle w:val="SubtleReference"/>
+        </w:rPr>
+        <w:t>pg</w:t>
+      </w:r>
+      <w:proofErr w:type="spellEnd"/>
+      <w:r>
+        <w:rPr>
+          <w:rStyle w:val="SubtleReference"/>
+        </w:rPr>
+        <w:t xml:space="preserve"> 374)</w:t>
+      </w:r>
+    </w:p>
+    <w:p>
+      <w:pPr>
+        <w:pStyle w:val="ListParagraph"/>
+        <w:numPr>
+          <w:ilvl w:val="1"/>
+          <w:numId w:val="14"/>
+        </w:numPr>
+        <w:rPr>
+          <w:rStyle w:val="SubtleReference"/>
+        </w:rPr>
+      </w:pPr>
+      <w:r>
+        <w:rPr>
+          <w:rStyle w:val="SubtleReference"/>
+        </w:rPr>
+        <w:t xml:space="preserve">Add Signals and Interfaces in the </w:t>
+      </w:r>
+      <w:proofErr w:type="spellStart"/>
+      <w:r>
+        <w:rPr>
+          <w:rStyle w:val="SubtleReference"/>
+        </w:rPr>
+        <w:t>Qsys</w:t>
+      </w:r>
+      <w:proofErr w:type="spellEnd"/>
+      <w:r>
+        <w:rPr>
+          <w:rStyle w:val="SubtleReference"/>
+        </w:rPr>
+        <w:t xml:space="preserve"> Component Editor</w:t>
+      </w:r>
+      <w:r>
+        <w:rPr>
+          <w:rStyle w:val="SubtleReference"/>
+        </w:rPr>
+        <w:t xml:space="preserve"> (</w:t>
+      </w:r>
+      <w:proofErr w:type="spellStart"/>
+      <w:r>
+        <w:rPr>
+          <w:rStyle w:val="SubtleReference"/>
+        </w:rPr>
+        <w:t>pg</w:t>
+      </w:r>
+      <w:proofErr w:type="spellEnd"/>
+      <w:r>
+        <w:rPr>
+          <w:rStyle w:val="SubtleReference"/>
+        </w:rPr>
+        <w:t xml:space="preserve"> 378)</w:t>
+      </w:r>
+    </w:p>
+    <w:p>
+      <w:pPr>
+        <w:pStyle w:val="Heading5"/>
+      </w:pPr>
+      <w:r>
+        <w:rPr>
+          <w:rStyle w:val="SubtleReference"/>
+          <w:smallCaps w:val="0"/>
+          <w:color w:val="D54773" w:themeColor="accent6"/>
+        </w:rPr>
+        <w:t xml:space="preserve">Using </w:t>
+      </w:r>
+      <w:proofErr w:type="spellStart"/>
+      <w:r>
+        <w:rPr>
+          <w:rStyle w:val="SubtleReference"/>
+          <w:smallCaps w:val="0"/>
+          <w:color w:val="D54773" w:themeColor="accent6"/>
+        </w:rPr>
+        <w:t>Qsys</w:t>
+      </w:r>
+      <w:proofErr w:type="spellEnd"/>
+    </w:p>
+    <w:p>
+      <w:pPr>
+        <w:pStyle w:val="ListParagraph"/>
+        <w:numPr>
+          <w:ilvl w:val="0"/>
+          <w:numId w:val="15"/>
+        </w:numPr>
+      </w:pPr>
+      <w:r>
+        <w:t xml:space="preserve">Open the lab template project in </w:t>
+      </w:r>
+      <w:proofErr w:type="spellStart"/>
+      <w:r>
+        <w:rPr>
+          <w:rStyle w:val="SubtleReference"/>
+        </w:rPr>
+        <w:t>Quartus</w:t>
+      </w:r>
+      <w:proofErr w:type="spellEnd"/>
+      <w:r>
+        <w:rPr>
+          <w:rStyle w:val="SubtleReference"/>
+        </w:rPr>
+        <w:t xml:space="preserve"> Prime</w:t>
+      </w:r>
+      <w:r>
+        <w:t>.</w:t>
+      </w:r>
+      <w:r>
+        <w:t xml:space="preserve"> </w:t>
+      </w:r>
+      <w:r>
+        <w:t>Observe that the only file included in the project is the top-level design file.</w:t>
+      </w:r>
+    </w:p>
+    <w:p>
+      <w:pPr>
+        <w:pStyle w:val="ListParagraph"/>
+        <w:numPr>
+          <w:ilvl w:val="0"/>
+          <w:numId w:val="15"/>
+        </w:numPr>
+      </w:pPr>
+      <w:r>
+        <w:t xml:space="preserve">Copy your </w:t>
+      </w:r>
+      <w:r>
+        <w:t>implementations for the various components designed in the previous labs to the appropriate area</w:t>
+      </w:r>
+      <w:r>
+        <w:t>s</w:t>
+      </w:r>
+      <w:r>
+        <w:t xml:space="preserve"> in</w:t>
+      </w:r>
+      <w:r>
+        <w:t xml:space="preserve"> </w:t>
+      </w:r>
+      <w:r>
+        <w:t xml:space="preserve">the </w:t>
+      </w:r>
+      <w:r>
+        <w:rPr>
+          <w:rFonts w:ascii="Consolas" w:hAnsi="Consolas" w:cs="Consolas"/>
+          <w:sz w:val="18"/>
+        </w:rPr>
+        <w:t>“lab2.1/</w:t>
+      </w:r>
+      <w:proofErr w:type="spellStart"/>
+      <w:r>
+        <w:rPr>
+          <w:rFonts w:ascii="Consolas" w:hAnsi="Consolas" w:cs="Consolas"/>
+          <w:sz w:val="18"/>
+        </w:rPr>
+        <w:t>hw</w:t>
+      </w:r>
+      <w:proofErr w:type="spellEnd"/>
+      <w:r>
+        <w:rPr>
+          <w:rFonts w:ascii="Consolas" w:hAnsi="Consolas" w:cs="Consolas"/>
+          <w:sz w:val="18"/>
+        </w:rPr>
+        <w:t>/</w:t>
+      </w:r>
+      <w:proofErr w:type="spellStart"/>
+      <w:r>
+        <w:rPr>
+          <w:rFonts w:ascii="Consolas" w:hAnsi="Consolas" w:cs="Consolas"/>
+          <w:sz w:val="18"/>
+        </w:rPr>
+        <w:t>hdl</w:t>
+      </w:r>
+      <w:proofErr w:type="spellEnd"/>
+      <w:r>
+        <w:rPr>
+          <w:rFonts w:ascii="Consolas" w:hAnsi="Consolas" w:cs="Consolas"/>
+          <w:sz w:val="18"/>
+        </w:rPr>
+        <w:t>”</w:t>
+      </w:r>
+      <w:r>
+        <w:rPr>
+          <w:sz w:val="22"/>
+        </w:rPr>
+        <w:t xml:space="preserve"> </w:t>
+      </w:r>
+      <w:r>
+        <w:t>directory.</w:t>
+      </w:r>
+    </w:p>
+    <w:p>
+      <w:pPr>
+        <w:pStyle w:val="ListParagraph"/>
+        <w:numPr>
+          <w:ilvl w:val="0"/>
+          <w:numId w:val="15"/>
+        </w:numPr>
+      </w:pPr>
+      <w:bookmarkStart w:id="1" w:name="_Ref448316739"/>
+      <w:r>
+        <w:t xml:space="preserve">Launch </w:t>
+      </w:r>
+      <w:proofErr w:type="spellStart"/>
+      <w:r>
+        <w:rPr>
+          <w:rStyle w:val="SubtleReference"/>
+        </w:rPr>
+        <w:t>Qsys</w:t>
+      </w:r>
+      <w:proofErr w:type="spellEnd"/>
+      <w:r>
+        <w:t>.</w:t>
+      </w:r>
+      <w:bookmarkEnd w:id="1"/>
+    </w:p>
+    <w:p>
+      <w:pPr>
+        <w:pStyle w:val="ListParagraph"/>
+        <w:numPr>
+          <w:ilvl w:val="0"/>
+          <w:numId w:val="15"/>
+        </w:numPr>
+      </w:pPr>
+      <w:r>
+        <w:t xml:space="preserve">Create the </w:t>
+      </w:r>
+      <w:proofErr w:type="spellStart"/>
+      <w:r>
+        <w:rPr>
+          <w:rStyle w:val="SubtleReference"/>
+        </w:rPr>
+        <w:t>Qsys</w:t>
+      </w:r>
+      <w:proofErr w:type="spellEnd"/>
+      <w:r>
+        <w:t xml:space="preserve"> IP component for the lepton thermal camera interface that you used in Lab 2.0.</w:t>
+      </w:r>
+      <w:r>
+        <w:t xml:space="preserve"> The only hint we will give you is the following: due to the speed of the division used in the level adjuster, you need to set the number of read wait states to 9, as shown in </w:t>
+      </w:r>
+      <w:r>
+        <w:fldChar w:fldCharType="begin"/>
+      </w:r>
+      <w:r>
+        <w:instrText xml:space="preserve"> REF _Ref448316253 \h </w:instrText>
+      </w:r>
+      <w:r>
+        <w:fldChar w:fldCharType="separate"/>
+      </w:r>
+      <w:r>
+        <w:t xml:space="preserve">Figure </w:t>
+      </w:r>
+      <w:r>
+        <w:rPr>
+          <w:noProof/>
+        </w:rPr>
+        <w:t>3</w:t>
+      </w:r>
+      <w:r>
+        <w:fldChar w:fldCharType="end"/>
+      </w:r>
+      <w:r>
+        <w:t>.</w:t>
+      </w:r>
+    </w:p>
+    <w:p>
+      <w:pPr>
+        <w:pStyle w:val="ListParagraph"/>
+        <w:keepNext/>
+        <w:jc w:val="center"/>
+      </w:pPr>
+      <w:r>
+        <w:rPr>
+          <w:noProof/>
+        </w:rPr>
+        <w:lastRenderedPageBreak/>
+        <w:drawing>
+          <wp:inline distT="0" distB="0" distL="0" distR="0" wp14:anchorId="58420362" wp14:editId="7788B831">
+            <wp:extent cx="2721254" cy="987551"/>
+            <wp:effectExtent l="0" t="0" r="3175" b="3175"/>
+            <wp:docPr id="1" name="Picture 1"/>
+            <wp:cNvGraphicFramePr>
+              <a:graphicFrameLocks xmlns:a="http://schemas.openxmlformats.org/drawingml/2006/main" noChangeAspect="1"/>
+            </wp:cNvGraphicFramePr>
+            <a:graphic xmlns:a="http://schemas.openxmlformats.org/drawingml/2006/main">
+              <a:graphicData uri="http://schemas.openxmlformats.org/drawingml/2006/picture">
+                <pic:pic xmlns:pic="http://schemas.openxmlformats.org/drawingml/2006/picture">
+                  <pic:nvPicPr>
+                    <pic:cNvPr id="1" name="Level Adjuster Qsys Timing.png"/>
+                    <pic:cNvPicPr/>
+                  </pic:nvPicPr>
+                  <pic:blipFill>
+                    <a:blip r:embed="rId11">
+                      <a:extLst>
+                        <a:ext uri="{28A0092B-C50C-407E-A947-70E740481C1C}">
+                          <a14:useLocalDpi xmlns:a14="http://schemas.microsoft.com/office/drawing/2010/main" val="0"/>
+                        </a:ext>
+                      </a:extLst>
+                    </a:blip>
+                    <a:stretch>
+                      <a:fillRect/>
+                    </a:stretch>
+                  </pic:blipFill>
+                  <pic:spPr>
+                    <a:xfrm>
+                      <a:off x="0" y="0"/>
+                      <a:ext cx="2744641" cy="996038"/>
+                    </a:xfrm>
+                    <a:prstGeom prst="rect">
+                      <a:avLst/>
+                    </a:prstGeom>
+                  </pic:spPr>
+                </pic:pic>
+              </a:graphicData>
+            </a:graphic>
+          </wp:inline>
+        </w:drawing>
+      </w:r>
+    </w:p>
+    <w:p>
+      <w:pPr>
+        <w:pStyle w:val="Caption"/>
+        <w:jc w:val="center"/>
+      </w:pPr>
+      <w:r>
+        <w:t xml:space="preserve">Figure </w:t>
+      </w:r>
+      <w:r>
+        <w:fldChar w:fldCharType="begin"/>
+      </w:r>
+      <w:r>
+        <w:instrText xml:space="preserve"> SEQ Figure \* ARABIC </w:instrText>
+      </w:r>
+      <w:r>
+        <w:fldChar w:fldCharType="separate"/>
+      </w:r>
+      <w:r>
+        <w:rPr>
+          <w:noProof/>
+        </w:rPr>
+        <w:t>2</w:t>
+      </w:r>
+      <w:r>
+        <w:rPr>
+          <w:noProof/>
+        </w:rPr>
+        <w:fldChar w:fldCharType="end"/>
+      </w:r>
+      <w:r>
+        <w:t xml:space="preserve">. </w:t>
+      </w:r>
+      <w:proofErr w:type="spellStart"/>
+      <w:r>
+        <w:t>Qsys</w:t>
+      </w:r>
+      <w:proofErr w:type="spellEnd"/>
+      <w:r>
+        <w:t xml:space="preserve"> Lepton IP Core Timing</w:t>
+      </w:r>
+      <w:r>
+        <w:rPr>
+          <w:noProof/>
+        </w:rPr>
+        <w:t>s</w:t>
+      </w:r>
+    </w:p>
+    <w:p>
+      <w:pPr>
+        <w:pStyle w:val="ListParagraph"/>
+        <w:numPr>
+          <w:ilvl w:val="0"/>
+          <w:numId w:val="15"/>
+        </w:numPr>
+      </w:pPr>
+      <w:bookmarkStart w:id="2" w:name="_Ref448316746"/>
+      <w:r>
+        <w:t>Use the IP cores available in the IP Catalog to c</w:t>
+      </w:r>
+      <w:r>
+        <w:t xml:space="preserve">reate </w:t>
+      </w:r>
+      <w:r>
+        <w:t>the full system used in Lab 2.0</w:t>
+      </w:r>
+      <w:r>
+        <w:t xml:space="preserve"> to capture images from the thermal camera.</w:t>
+      </w:r>
+      <w:r>
+        <w:t xml:space="preserve"> </w:t>
+      </w:r>
+      <w:bookmarkStart w:id="3" w:name="_GoBack"/>
+      <w:bookmarkEnd w:id="3"/>
+      <w:r>
+        <w:t xml:space="preserve">The system is shown in </w:t>
+      </w:r>
+      <w:r>
+        <w:fldChar w:fldCharType="begin"/>
+      </w:r>
+      <w:r>
+        <w:instrText xml:space="preserve"> REF _Ref448316253 \h </w:instrText>
+      </w:r>
+      <w:r>
+        <w:fldChar w:fldCharType="separate"/>
+      </w:r>
+      <w:r>
+        <w:t xml:space="preserve">Figure </w:t>
+      </w:r>
+      <w:r>
+        <w:rPr>
+          <w:noProof/>
+        </w:rPr>
+        <w:t>3</w:t>
+      </w:r>
+      <w:r>
+        <w:fldChar w:fldCharType="end"/>
+      </w:r>
+      <w:r>
+        <w:t xml:space="preserve"> for your convenience.</w:t>
+      </w:r>
+      <w:bookmarkEnd w:id="2"/>
+    </w:p>
+    <w:p>
+      <w:pPr>
+        <w:pStyle w:val="ListParagraph"/>
+        <w:numPr>
+          <w:ilvl w:val="0"/>
+          <w:numId w:val="15"/>
+        </w:numPr>
+      </w:pPr>
+      <w:bookmarkStart w:id="4" w:name="_Ref448316748"/>
+      <w:r>
+        <w:t xml:space="preserve">Do what is required to correctly instantiate your </w:t>
+      </w:r>
+      <w:proofErr w:type="spellStart"/>
+      <w:r>
+        <w:rPr>
+          <w:rStyle w:val="SubtleReference"/>
+        </w:rPr>
+        <w:t>Qsys</w:t>
+      </w:r>
+      <w:proofErr w:type="spellEnd"/>
+      <w:r>
+        <w:t xml:space="preserve"> system in the top-level design file located at </w:t>
+      </w:r>
+      <w:r>
+        <w:rPr>
+          <w:rFonts w:ascii="Consolas" w:hAnsi="Consolas" w:cs="Consolas"/>
+          <w:sz w:val="18"/>
+        </w:rPr>
+        <w:t>“</w:t>
+      </w:r>
+      <w:r>
+        <w:rPr>
+          <w:rFonts w:ascii="Consolas" w:hAnsi="Consolas" w:cs="Consolas"/>
+          <w:sz w:val="18"/>
+        </w:rPr>
+        <w:t>lab2.1/</w:t>
+      </w:r>
+      <w:proofErr w:type="spellStart"/>
+      <w:r>
+        <w:rPr>
+          <w:rFonts w:ascii="Consolas" w:hAnsi="Consolas" w:cs="Consolas"/>
+          <w:sz w:val="18"/>
+        </w:rPr>
+        <w:t>hw</w:t>
+      </w:r>
+      <w:proofErr w:type="spellEnd"/>
+      <w:r>
+        <w:rPr>
+          <w:rFonts w:ascii="Consolas" w:hAnsi="Consolas" w:cs="Consolas"/>
+          <w:sz w:val="18"/>
+        </w:rPr>
+        <w:t>/</w:t>
+      </w:r>
+      <w:proofErr w:type="spellStart"/>
+      <w:r>
+        <w:rPr>
+          <w:rFonts w:ascii="Consolas" w:hAnsi="Consolas" w:cs="Consolas"/>
+          <w:sz w:val="18"/>
+        </w:rPr>
+        <w:t>hdl</w:t>
+      </w:r>
+      <w:proofErr w:type="spellEnd"/>
+      <w:r>
+        <w:rPr>
+          <w:rFonts w:ascii="Consolas" w:hAnsi="Consolas" w:cs="Consolas"/>
+          <w:sz w:val="18"/>
+        </w:rPr>
+        <w:t>/DE0_Nano_SoC_top_level.vhd”</w:t>
+      </w:r>
+      <w:r>
+        <w:rPr>
+          <w:rFonts w:ascii="Consolas" w:hAnsi="Consolas" w:cs="Consolas"/>
+          <w:sz w:val="18"/>
+        </w:rPr>
+        <w:t>.</w:t>
+      </w:r>
+      <w:bookmarkEnd w:id="4"/>
+    </w:p>
+    <w:p>
+      <w:pPr>
+        <w:pStyle w:val="ListParagraph"/>
+        <w:numPr>
+          <w:ilvl w:val="0"/>
+          <w:numId w:val="15"/>
+        </w:numPr>
+      </w:pPr>
+      <w:r>
+        <w:t xml:space="preserve">Create a </w:t>
+      </w:r>
+      <w:proofErr w:type="spellStart"/>
+      <w:r>
+        <w:t>Nios</w:t>
+      </w:r>
+      <w:proofErr w:type="spellEnd"/>
+      <w:r>
+        <w:t xml:space="preserve"> II SBT project for your new system and test if everything works like in Lab 2.0. By everything works, we mean that you can successfully capture a thermal image with the lepton and save it to a file on your host PC.</w:t>
+      </w:r>
+    </w:p>
+    <w:p>
+      <w:r>
+        <w:t xml:space="preserve">If you are stuck, remember </w:t>
+      </w:r>
+      <w:r>
+        <w:rPr>
+          <w:rStyle w:val="IntenseReference"/>
+        </w:rPr>
+        <w:t>RTFM</w:t>
+      </w:r>
+      <w:r>
+        <w:t xml:space="preserve">. We stress that </w:t>
+      </w:r>
+      <w:r>
+        <w:rPr>
+          <w:rStyle w:val="Emphasis"/>
+        </w:rPr>
+        <w:t>all</w:t>
+      </w:r>
+      <w:r>
+        <w:t xml:space="preserve"> the information you need to successfully implement points</w:t>
+      </w:r>
+      <w:r>
+        <w:t xml:space="preserve"> 3, 4, </w:t>
+      </w:r>
+      <w:r>
+        <w:t>5, and 6</w:t>
+      </w:r>
+      <w:r>
+        <w:t xml:space="preserve"> </w:t>
+      </w:r>
+      <w:r>
+        <w:t xml:space="preserve">listed </w:t>
+      </w:r>
+      <w:r>
+        <w:t>above are fully described</w:t>
+      </w:r>
+      <w:r>
+        <w:t xml:space="preserve"> in the specified pages of </w:t>
+      </w:r>
+      <w:r>
+        <w:t xml:space="preserve">the </w:t>
+      </w:r>
+      <w:hyperlink r:id="rId12" w:history="1">
         <w:proofErr w:type="spellStart"/>
         <w:r>
           <w:rPr>
@@ -973,841 +2419,11 @@
         </w:r>
       </w:hyperlink>
       <w:r>
-        <w:t xml:space="preserve"> and </w:t>
-      </w:r>
-      <w:r>
-        <w:t xml:space="preserve">read the chapters relevant to </w:t>
-      </w:r>
-      <w:proofErr w:type="spellStart"/>
-      <w:r>
-        <w:rPr>
-          <w:rStyle w:val="SubtleReference"/>
-        </w:rPr>
-        <w:t>Qsys</w:t>
-      </w:r>
-      <w:proofErr w:type="spellEnd"/>
-      <w:r>
-        <w:t>.</w:t>
-      </w:r>
-      <w:r>
-        <w:t xml:space="preserve"> F</w:t>
-      </w:r>
-      <w:r>
-        <w:t xml:space="preserve">or this </w:t>
-      </w:r>
-      <w:r>
-        <w:t xml:space="preserve">first introduction to </w:t>
-      </w:r>
-      <w:proofErr w:type="spellStart"/>
-      <w:r>
-        <w:rPr>
-          <w:rStyle w:val="SubtleReference"/>
-        </w:rPr>
-        <w:t>Qsys</w:t>
-      </w:r>
-      <w:proofErr w:type="spellEnd"/>
-      <w:r>
-        <w:t>,</w:t>
-      </w:r>
-      <w:r>
-        <w:t xml:space="preserve"> </w:t>
-      </w:r>
-      <w:r>
-        <w:t xml:space="preserve">it is enough to </w:t>
-      </w:r>
-      <w:r>
-        <w:t xml:space="preserve">only read </w:t>
-      </w:r>
-      <w:r>
-        <w:rPr>
-          <w:rStyle w:val="SubtleReference"/>
-        </w:rPr>
-        <w:t>“</w:t>
-      </w:r>
-      <w:r>
-        <w:rPr>
-          <w:rStyle w:val="SubtleReference"/>
-        </w:rPr>
-        <w:t xml:space="preserve">Chapter 5: Creating a System With </w:t>
-      </w:r>
-      <w:proofErr w:type="spellStart"/>
-      <w:r>
-        <w:rPr>
-          <w:rStyle w:val="SubtleReference"/>
-        </w:rPr>
-        <w:t>Qsys</w:t>
-      </w:r>
-      <w:proofErr w:type="spellEnd"/>
-      <w:r>
-        <w:rPr>
-          <w:rStyle w:val="SubtleReference"/>
-        </w:rPr>
-        <w:t>”</w:t>
-      </w:r>
-      <w:r>
-        <w:t>.</w:t>
-      </w:r>
-      <w:r>
-        <w:t xml:space="preserve"> You don’t need to read </w:t>
-      </w:r>
-      <w:r>
-        <w:t>the whole chapter</w:t>
-      </w:r>
-      <w:r>
-        <w:t xml:space="preserve">, but </w:t>
-      </w:r>
-      <w:r>
-        <w:t>reading</w:t>
-      </w:r>
-      <w:r>
-        <w:t xml:space="preserve"> through the following sections gives you the big picture of what </w:t>
-      </w:r>
-      <w:proofErr w:type="spellStart"/>
-      <w:r>
-        <w:rPr>
-          <w:rStyle w:val="SubtleReference"/>
-        </w:rPr>
-        <w:t>Qsys</w:t>
-      </w:r>
-      <w:proofErr w:type="spellEnd"/>
-      <w:r>
-        <w:t xml:space="preserve"> can do.</w:t>
+        <w:t>!</w:t>
       </w:r>
     </w:p>
     <w:p>
       <w:pPr>
-        <w:pStyle w:val="ListParagraph"/>
-        <w:numPr>
-          <w:ilvl w:val="0"/>
-          <w:numId w:val="14"/>
-        </w:numPr>
-        <w:rPr>
-          <w:rStyle w:val="SubtleReference"/>
-        </w:rPr>
-      </w:pPr>
-      <w:r>
-        <w:rPr>
-          <w:rStyle w:val="SubtleReference"/>
-        </w:rPr>
-        <w:t>Volume 1 – Chapter 5: Creating</w:t>
-      </w:r>
-      <w:r>
-        <w:rPr>
-          <w:rStyle w:val="SubtleReference"/>
-        </w:rPr>
-        <w:t xml:space="preserve"> a System W</w:t>
-      </w:r>
-      <w:r>
-        <w:rPr>
-          <w:rStyle w:val="SubtleReference"/>
-        </w:rPr>
-        <w:t xml:space="preserve">ith </w:t>
-      </w:r>
-      <w:proofErr w:type="spellStart"/>
-      <w:r>
-        <w:rPr>
-          <w:rStyle w:val="SubtleReference"/>
-        </w:rPr>
-        <w:t>Qsys</w:t>
-      </w:r>
-      <w:proofErr w:type="spellEnd"/>
-      <w:r>
-        <w:rPr>
-          <w:rStyle w:val="SubtleReference"/>
-        </w:rPr>
-        <w:t xml:space="preserve"> (</w:t>
-      </w:r>
-      <w:proofErr w:type="spellStart"/>
-      <w:r>
-        <w:rPr>
-          <w:rStyle w:val="SubtleReference"/>
-        </w:rPr>
-        <w:t>pg</w:t>
-      </w:r>
-      <w:proofErr w:type="spellEnd"/>
-      <w:r>
-        <w:rPr>
-          <w:rStyle w:val="SubtleReference"/>
-        </w:rPr>
-        <w:t xml:space="preserve"> 179)</w:t>
-      </w:r>
-    </w:p>
-    <w:p>
-      <w:pPr>
-        <w:pStyle w:val="ListParagraph"/>
-        <w:numPr>
-          <w:ilvl w:val="1"/>
-          <w:numId w:val="14"/>
-        </w:numPr>
-        <w:rPr>
-          <w:rStyle w:val="SubtleReference"/>
-        </w:rPr>
-      </w:pPr>
-      <w:r>
-        <w:rPr>
-          <w:rStyle w:val="SubtleReference"/>
-        </w:rPr>
-        <w:t xml:space="preserve">Interface Support in </w:t>
-      </w:r>
-      <w:proofErr w:type="spellStart"/>
-      <w:r>
-        <w:rPr>
-          <w:rStyle w:val="SubtleReference"/>
-        </w:rPr>
-        <w:t>Qsys</w:t>
-      </w:r>
-      <w:proofErr w:type="spellEnd"/>
-      <w:r>
-        <w:rPr>
-          <w:rStyle w:val="SubtleReference"/>
-        </w:rPr>
-        <w:t xml:space="preserve"> (</w:t>
-      </w:r>
-      <w:proofErr w:type="spellStart"/>
-      <w:r>
-        <w:rPr>
-          <w:rStyle w:val="SubtleReference"/>
-        </w:rPr>
-        <w:t>pg</w:t>
-      </w:r>
-      <w:proofErr w:type="spellEnd"/>
-      <w:r>
-        <w:rPr>
-          <w:rStyle w:val="SubtleReference"/>
-        </w:rPr>
-        <w:t xml:space="preserve"> 180)</w:t>
-      </w:r>
-    </w:p>
-    <w:p>
-      <w:pPr>
-        <w:pStyle w:val="ListParagraph"/>
-        <w:numPr>
-          <w:ilvl w:val="1"/>
-          <w:numId w:val="14"/>
-        </w:numPr>
-        <w:rPr>
-          <w:rStyle w:val="SubtleReference"/>
-        </w:rPr>
-      </w:pPr>
-      <w:r>
-        <w:rPr>
-          <w:rStyle w:val="SubtleReference"/>
-        </w:rPr>
-        <w:t>Adding</w:t>
-      </w:r>
-      <w:r>
-        <w:rPr>
-          <w:rStyle w:val="SubtleReference"/>
-        </w:rPr>
-        <w:t xml:space="preserve"> IP </w:t>
-      </w:r>
-      <w:r>
-        <w:rPr>
-          <w:rStyle w:val="SubtleReference"/>
-        </w:rPr>
-        <w:t>Cores to the IP Catalog (</w:t>
-      </w:r>
-      <w:proofErr w:type="spellStart"/>
-      <w:r>
-        <w:rPr>
-          <w:rStyle w:val="SubtleReference"/>
-        </w:rPr>
-        <w:t>pg</w:t>
-      </w:r>
-      <w:proofErr w:type="spellEnd"/>
-      <w:r>
-        <w:rPr>
-          <w:rStyle w:val="SubtleReference"/>
-        </w:rPr>
-        <w:t xml:space="preserve"> 181</w:t>
-      </w:r>
-      <w:r>
-        <w:rPr>
-          <w:rStyle w:val="SubtleReference"/>
-        </w:rPr>
-        <w:t>)</w:t>
-      </w:r>
-    </w:p>
-    <w:p>
-      <w:pPr>
-        <w:pStyle w:val="ListParagraph"/>
-        <w:numPr>
-          <w:ilvl w:val="1"/>
-          <w:numId w:val="14"/>
-        </w:numPr>
-        <w:rPr>
-          <w:rStyle w:val="SubtleReference"/>
-        </w:rPr>
-      </w:pPr>
-      <w:r>
-        <w:rPr>
-          <w:rStyle w:val="SubtleReference"/>
-        </w:rPr>
-        <w:t>Set up the IP Index File (.</w:t>
-      </w:r>
-      <w:proofErr w:type="spellStart"/>
-      <w:r>
-        <w:rPr>
-          <w:rStyle w:val="SubtleReference"/>
-        </w:rPr>
-        <w:t>ipx</w:t>
-      </w:r>
-      <w:proofErr w:type="spellEnd"/>
-      <w:r>
-        <w:rPr>
-          <w:rStyle w:val="SubtleReference"/>
-        </w:rPr>
-        <w:t>) to Search for IP Components (</w:t>
-      </w:r>
-      <w:proofErr w:type="spellStart"/>
-      <w:r>
-        <w:rPr>
-          <w:rStyle w:val="SubtleReference"/>
-        </w:rPr>
-        <w:t>pg</w:t>
-      </w:r>
-      <w:proofErr w:type="spellEnd"/>
-      <w:r>
-        <w:rPr>
-          <w:rStyle w:val="SubtleReference"/>
-        </w:rPr>
-        <w:t xml:space="preserve"> 184)</w:t>
-      </w:r>
-    </w:p>
-    <w:p>
-      <w:pPr>
-        <w:pStyle w:val="ListParagraph"/>
-        <w:numPr>
-          <w:ilvl w:val="1"/>
-          <w:numId w:val="14"/>
-        </w:numPr>
-        <w:rPr>
-          <w:rStyle w:val="SubtleReference"/>
-        </w:rPr>
-      </w:pPr>
-      <w:r>
-        <w:rPr>
-          <w:rStyle w:val="SubtleReference"/>
-        </w:rPr>
-        <w:t xml:space="preserve">Create a </w:t>
-      </w:r>
-      <w:proofErr w:type="spellStart"/>
-      <w:r>
-        <w:rPr>
-          <w:rStyle w:val="SubtleReference"/>
-        </w:rPr>
-        <w:t>Qsys</w:t>
-      </w:r>
-      <w:proofErr w:type="spellEnd"/>
-      <w:r>
-        <w:rPr>
-          <w:rStyle w:val="SubtleReference"/>
-        </w:rPr>
-        <w:t xml:space="preserve"> System (</w:t>
-      </w:r>
-      <w:proofErr w:type="spellStart"/>
-      <w:r>
-        <w:rPr>
-          <w:rStyle w:val="SubtleReference"/>
-        </w:rPr>
-        <w:t>pg</w:t>
-      </w:r>
-      <w:proofErr w:type="spellEnd"/>
-      <w:r>
-        <w:rPr>
-          <w:rStyle w:val="SubtleReference"/>
-        </w:rPr>
-        <w:t xml:space="preserve"> 185 – 208)</w:t>
-      </w:r>
-    </w:p>
-    <w:p>
-      <w:pPr>
-        <w:pStyle w:val="ListParagraph"/>
-        <w:numPr>
-          <w:ilvl w:val="1"/>
-          <w:numId w:val="14"/>
-        </w:numPr>
-        <w:rPr>
-          <w:rStyle w:val="SubtleReference"/>
-        </w:rPr>
-      </w:pPr>
-      <w:r>
-        <w:rPr>
-          <w:rStyle w:val="SubtleReference"/>
-        </w:rPr>
-        <w:t xml:space="preserve">Integrate a </w:t>
-      </w:r>
-      <w:proofErr w:type="spellStart"/>
-      <w:r>
-        <w:rPr>
-          <w:rStyle w:val="SubtleReference"/>
-        </w:rPr>
-        <w:t>Qsys</w:t>
-      </w:r>
-      <w:proofErr w:type="spellEnd"/>
-      <w:r>
-        <w:rPr>
-          <w:rStyle w:val="SubtleReference"/>
-        </w:rPr>
-        <w:t xml:space="preserve"> System and the </w:t>
-      </w:r>
-      <w:proofErr w:type="spellStart"/>
-      <w:r>
-        <w:rPr>
-          <w:rStyle w:val="SubtleReference"/>
-        </w:rPr>
-        <w:t>Quartus</w:t>
-      </w:r>
-      <w:proofErr w:type="spellEnd"/>
-      <w:r>
-        <w:rPr>
-          <w:rStyle w:val="SubtleReference"/>
-        </w:rPr>
-        <w:t xml:space="preserve"> Prime Software With the .</w:t>
-      </w:r>
-      <w:proofErr w:type="spellStart"/>
-      <w:r>
-        <w:rPr>
-          <w:rStyle w:val="SubtleReference"/>
-        </w:rPr>
-        <w:t>qsys</w:t>
-      </w:r>
-      <w:proofErr w:type="spellEnd"/>
-      <w:r>
-        <w:rPr>
-          <w:rStyle w:val="SubtleReference"/>
-        </w:rPr>
-        <w:t xml:space="preserve"> File (</w:t>
-      </w:r>
-      <w:proofErr w:type="spellStart"/>
-      <w:r>
-        <w:rPr>
-          <w:rStyle w:val="SubtleReference"/>
-        </w:rPr>
-        <w:t>pg</w:t>
-      </w:r>
-      <w:proofErr w:type="spellEnd"/>
-      <w:r>
-        <w:rPr>
-          <w:rStyle w:val="SubtleReference"/>
-        </w:rPr>
-        <w:t xml:space="preserve"> 233)</w:t>
-      </w:r>
-    </w:p>
-    <w:p>
-      <w:pPr>
-        <w:pStyle w:val="ListParagraph"/>
-        <w:numPr>
-          <w:ilvl w:val="1"/>
-          <w:numId w:val="14"/>
-        </w:numPr>
-        <w:rPr>
-          <w:rStyle w:val="SubtleReference"/>
-        </w:rPr>
-      </w:pPr>
-      <w:r>
-        <w:rPr>
-          <w:rStyle w:val="SubtleReference"/>
-        </w:rPr>
-        <w:t xml:space="preserve">View the </w:t>
-      </w:r>
-      <w:proofErr w:type="spellStart"/>
-      <w:r>
-        <w:rPr>
-          <w:rStyle w:val="SubtleReference"/>
-        </w:rPr>
-        <w:t>Qsys</w:t>
-      </w:r>
-      <w:proofErr w:type="spellEnd"/>
-      <w:r>
-        <w:rPr>
-          <w:rStyle w:val="SubtleReference"/>
-        </w:rPr>
-        <w:t xml:space="preserve"> HDL Example (</w:t>
-      </w:r>
-      <w:proofErr w:type="spellStart"/>
-      <w:r>
-        <w:rPr>
-          <w:rStyle w:val="SubtleReference"/>
-        </w:rPr>
-        <w:t>pg</w:t>
-      </w:r>
-      <w:proofErr w:type="spellEnd"/>
-      <w:r>
-        <w:rPr>
-          <w:rStyle w:val="SubtleReference"/>
-        </w:rPr>
-        <w:t xml:space="preserve"> 251)</w:t>
-      </w:r>
-    </w:p>
-    <w:p>
-      <w:pPr>
-        <w:pStyle w:val="Heading5"/>
-      </w:pPr>
-      <w:r>
-        <w:rPr>
-          <w:rStyle w:val="SubtleReference"/>
-          <w:smallCaps w:val="0"/>
-          <w:color w:val="D54773" w:themeColor="accent6"/>
-        </w:rPr>
-        <w:t xml:space="preserve">Using </w:t>
-      </w:r>
-      <w:proofErr w:type="spellStart"/>
-      <w:r>
-        <w:rPr>
-          <w:rStyle w:val="SubtleReference"/>
-          <w:smallCaps w:val="0"/>
-          <w:color w:val="D54773" w:themeColor="accent6"/>
-        </w:rPr>
-        <w:t>Qsys</w:t>
-      </w:r>
-      <w:proofErr w:type="spellEnd"/>
-    </w:p>
-    <w:p>
-      <w:pPr>
-        <w:pStyle w:val="ListParagraph"/>
-        <w:numPr>
-          <w:ilvl w:val="0"/>
-          <w:numId w:val="15"/>
-        </w:numPr>
-      </w:pPr>
-      <w:r>
-        <w:t xml:space="preserve">Open the lab template project in </w:t>
-      </w:r>
-      <w:proofErr w:type="spellStart"/>
-      <w:r>
-        <w:rPr>
-          <w:rStyle w:val="SubtleReference"/>
-        </w:rPr>
-        <w:t>Quartus</w:t>
-      </w:r>
-      <w:proofErr w:type="spellEnd"/>
-      <w:r>
-        <w:rPr>
-          <w:rStyle w:val="SubtleReference"/>
-        </w:rPr>
-        <w:t xml:space="preserve"> Prime</w:t>
-      </w:r>
-      <w:r>
-        <w:t>.</w:t>
-      </w:r>
-      <w:r>
-        <w:t xml:space="preserve"> </w:t>
-      </w:r>
-      <w:r>
-        <w:t>Observe that the only file included in the project is the top-level design file.</w:t>
-      </w:r>
-    </w:p>
-    <w:p>
-      <w:pPr>
-        <w:pStyle w:val="ListParagraph"/>
-        <w:numPr>
-          <w:ilvl w:val="0"/>
-          <w:numId w:val="15"/>
-        </w:numPr>
-      </w:pPr>
-      <w:r>
-        <w:t xml:space="preserve">Copy your </w:t>
-      </w:r>
-      <w:r>
-        <w:t>implementations for the various components designed in the previous labs to the appropriate area</w:t>
-      </w:r>
-      <w:r>
-        <w:t>s</w:t>
-      </w:r>
-      <w:r>
-        <w:t xml:space="preserve"> in</w:t>
-      </w:r>
-      <w:r>
-        <w:t xml:space="preserve"> </w:t>
-      </w:r>
-      <w:r>
-        <w:t xml:space="preserve">the </w:t>
-      </w:r>
-      <w:r>
-        <w:rPr>
-          <w:rFonts w:ascii="Consolas" w:hAnsi="Consolas" w:cs="Consolas"/>
-          <w:sz w:val="18"/>
-        </w:rPr>
-        <w:t>“lab2.1/</w:t>
-      </w:r>
-      <w:proofErr w:type="spellStart"/>
-      <w:r>
-        <w:rPr>
-          <w:rFonts w:ascii="Consolas" w:hAnsi="Consolas" w:cs="Consolas"/>
-          <w:sz w:val="18"/>
-        </w:rPr>
-        <w:t>hw</w:t>
-      </w:r>
-      <w:proofErr w:type="spellEnd"/>
-      <w:r>
-        <w:rPr>
-          <w:rFonts w:ascii="Consolas" w:hAnsi="Consolas" w:cs="Consolas"/>
-          <w:sz w:val="18"/>
-        </w:rPr>
-        <w:t>/</w:t>
-      </w:r>
-      <w:proofErr w:type="spellStart"/>
-      <w:r>
-        <w:rPr>
-          <w:rFonts w:ascii="Consolas" w:hAnsi="Consolas" w:cs="Consolas"/>
-          <w:sz w:val="18"/>
-        </w:rPr>
-        <w:t>hdl</w:t>
-      </w:r>
-      <w:proofErr w:type="spellEnd"/>
-      <w:r>
-        <w:rPr>
-          <w:rFonts w:ascii="Consolas" w:hAnsi="Consolas" w:cs="Consolas"/>
-          <w:sz w:val="18"/>
-        </w:rPr>
-        <w:t>”</w:t>
-      </w:r>
-      <w:r>
-        <w:rPr>
-          <w:sz w:val="22"/>
-        </w:rPr>
-        <w:t xml:space="preserve"> </w:t>
-      </w:r>
-      <w:r>
-        <w:t>directory.</w:t>
-      </w:r>
-    </w:p>
-    <w:p>
-      <w:pPr>
-        <w:pStyle w:val="ListParagraph"/>
-        <w:numPr>
-          <w:ilvl w:val="0"/>
-          <w:numId w:val="15"/>
-        </w:numPr>
-      </w:pPr>
-      <w:bookmarkStart w:id="1" w:name="_Ref448316739"/>
-      <w:r>
-        <w:t xml:space="preserve">Launch </w:t>
-      </w:r>
-      <w:proofErr w:type="spellStart"/>
-      <w:r>
-        <w:t>Qsys</w:t>
-      </w:r>
-      <w:proofErr w:type="spellEnd"/>
-      <w:r>
-        <w:t>.</w:t>
-      </w:r>
-      <w:bookmarkEnd w:id="1"/>
-    </w:p>
-    <w:p>
-      <w:pPr>
-        <w:pStyle w:val="ListParagraph"/>
-        <w:numPr>
-          <w:ilvl w:val="0"/>
-          <w:numId w:val="15"/>
-        </w:numPr>
-      </w:pPr>
-      <w:bookmarkStart w:id="2" w:name="_Ref448316746"/>
-      <w:r>
-        <w:t xml:space="preserve">Create </w:t>
-      </w:r>
-      <w:r>
-        <w:t>the full system used in Lab 2.0</w:t>
-      </w:r>
-      <w:r>
-        <w:t xml:space="preserve"> to capture images from the thermal camera.</w:t>
-      </w:r>
-      <w:r>
-        <w:t xml:space="preserve"> The system is shown in </w:t>
-      </w:r>
-      <w:r>
-        <w:fldChar w:fldCharType="begin"/>
-      </w:r>
-      <w:r>
-        <w:instrText xml:space="preserve"> REF _Ref448316253 \h </w:instrText>
-      </w:r>
-      <w:r>
-        <w:fldChar w:fldCharType="separate"/>
-      </w:r>
-      <w:r>
-        <w:t xml:space="preserve">Figure </w:t>
-      </w:r>
-      <w:r>
-        <w:rPr>
-          <w:noProof/>
-        </w:rPr>
-        <w:t>2</w:t>
-      </w:r>
-      <w:r>
-        <w:fldChar w:fldCharType="end"/>
-      </w:r>
-      <w:r>
-        <w:t xml:space="preserve"> for your convenience.</w:t>
-      </w:r>
-      <w:bookmarkEnd w:id="2"/>
-    </w:p>
-    <w:p>
-      <w:pPr>
-        <w:pStyle w:val="ListParagraph"/>
-        <w:numPr>
-          <w:ilvl w:val="0"/>
-          <w:numId w:val="15"/>
-        </w:numPr>
-      </w:pPr>
-      <w:bookmarkStart w:id="3" w:name="_Ref448316748"/>
-      <w:r>
-        <w:t xml:space="preserve">Do what is required to correctly instantiate your </w:t>
-      </w:r>
-      <w:proofErr w:type="spellStart"/>
-      <w:r>
-        <w:rPr>
-          <w:rStyle w:val="SubtleReference"/>
-        </w:rPr>
-        <w:t>Qsys</w:t>
-      </w:r>
-      <w:proofErr w:type="spellEnd"/>
-      <w:r>
-        <w:t xml:space="preserve"> system in the top-level design file located at </w:t>
-      </w:r>
-      <w:r>
-        <w:rPr>
-          <w:rFonts w:ascii="Consolas" w:hAnsi="Consolas" w:cs="Consolas"/>
-          <w:sz w:val="18"/>
-        </w:rPr>
-        <w:t>“</w:t>
-      </w:r>
-      <w:r>
-        <w:rPr>
-          <w:rFonts w:ascii="Consolas" w:hAnsi="Consolas" w:cs="Consolas"/>
-          <w:sz w:val="18"/>
-        </w:rPr>
-        <w:t>lab2.1/</w:t>
-      </w:r>
-      <w:proofErr w:type="spellStart"/>
-      <w:r>
-        <w:rPr>
-          <w:rFonts w:ascii="Consolas" w:hAnsi="Consolas" w:cs="Consolas"/>
-          <w:sz w:val="18"/>
-        </w:rPr>
-        <w:t>hw</w:t>
-      </w:r>
-      <w:proofErr w:type="spellEnd"/>
-      <w:r>
-        <w:rPr>
-          <w:rFonts w:ascii="Consolas" w:hAnsi="Consolas" w:cs="Consolas"/>
-          <w:sz w:val="18"/>
-        </w:rPr>
-        <w:t>/</w:t>
-      </w:r>
-      <w:proofErr w:type="spellStart"/>
-      <w:r>
-        <w:rPr>
-          <w:rFonts w:ascii="Consolas" w:hAnsi="Consolas" w:cs="Consolas"/>
-          <w:sz w:val="18"/>
-        </w:rPr>
-        <w:t>hdl</w:t>
-      </w:r>
-      <w:proofErr w:type="spellEnd"/>
-      <w:r>
-        <w:rPr>
-          <w:rFonts w:ascii="Consolas" w:hAnsi="Consolas" w:cs="Consolas"/>
-          <w:sz w:val="18"/>
-        </w:rPr>
-        <w:t>/DE</w:t>
-      </w:r>
-      <w:bookmarkStart w:id="4" w:name="_GoBack"/>
-      <w:bookmarkEnd w:id="4"/>
-      <w:r>
-        <w:rPr>
-          <w:rFonts w:ascii="Consolas" w:hAnsi="Consolas" w:cs="Consolas"/>
-          <w:sz w:val="18"/>
-        </w:rPr>
-        <w:t>0_Nano_SoC_top_level.vhd”</w:t>
-      </w:r>
-      <w:r>
-        <w:rPr>
-          <w:rFonts w:ascii="Consolas" w:hAnsi="Consolas" w:cs="Consolas"/>
-          <w:sz w:val="18"/>
-        </w:rPr>
-        <w:t>.</w:t>
-      </w:r>
-      <w:bookmarkEnd w:id="3"/>
-    </w:p>
-    <w:p>
-      <w:pPr>
-        <w:pStyle w:val="ListParagraph"/>
-        <w:numPr>
-          <w:ilvl w:val="0"/>
-          <w:numId w:val="15"/>
-        </w:numPr>
-      </w:pPr>
-      <w:r>
-        <w:t xml:space="preserve">Create a </w:t>
-      </w:r>
-      <w:proofErr w:type="spellStart"/>
-      <w:r>
-        <w:t>Nios</w:t>
-      </w:r>
-      <w:proofErr w:type="spellEnd"/>
-      <w:r>
-        <w:t xml:space="preserve"> II SBT project for your new system and test if everything works like in Lab 2.0. By everything works, we mean that you can successfully capture a thermal image with the lepton and save it to a file on your host PC.</w:t>
-      </w:r>
-    </w:p>
-    <w:p>
-      <w:r>
-        <w:t xml:space="preserve">If you are stuck, remember </w:t>
-      </w:r>
-      <w:r>
-        <w:rPr>
-          <w:rStyle w:val="IntenseReference"/>
-        </w:rPr>
-        <w:t>RTFM</w:t>
-      </w:r>
-      <w:r>
-        <w:t xml:space="preserve">. We stress that </w:t>
-      </w:r>
-      <w:r>
-        <w:rPr>
-          <w:rStyle w:val="Emphasis"/>
-        </w:rPr>
-        <w:t>all</w:t>
-      </w:r>
-      <w:r>
-        <w:t xml:space="preserve"> the information you need to successfully implement points</w:t>
-      </w:r>
-      <w:r>
-        <w:t xml:space="preserve"> 3, 4, and 5 </w:t>
-      </w:r>
-      <w:r>
-        <w:t xml:space="preserve">listed </w:t>
-      </w:r>
-      <w:r>
-        <w:t>above are fully described</w:t>
-      </w:r>
-      <w:r>
-        <w:t xml:space="preserve"> in the specified pages of </w:t>
-      </w:r>
-      <w:r>
-        <w:t xml:space="preserve">the </w:t>
-      </w:r>
-      <w:hyperlink r:id="rId11" w:history="1">
-        <w:proofErr w:type="spellStart"/>
-        <w:r>
-          <w:rPr>
-            <w:rStyle w:val="SubtleReference"/>
-          </w:rPr>
-          <w:t>Quartus</w:t>
-        </w:r>
-        <w:proofErr w:type="spellEnd"/>
-        <w:r>
-          <w:rPr>
-            <w:rStyle w:val="SubtleReference"/>
-          </w:rPr>
-          <w:t xml:space="preserve"> Prime Standard Edition Handbook</w:t>
-        </w:r>
-      </w:hyperlink>
-      <w:r>
-        <w:t>!</w:t>
-      </w:r>
-    </w:p>
-    <w:p>
-      <w:pPr>
         <w:keepNext/>
         <w:jc w:val="center"/>
       </w:pPr>
@@ -1815,9 +2431,8 @@
         <w:rPr>
           <w:noProof/>
         </w:rPr>
-        <w:lastRenderedPageBreak/>
         <w:drawing>
-          <wp:inline distT="0" distB="0" distL="0" distR="0" wp14:anchorId="2247E39F" wp14:editId="3AF421E7">
+          <wp:inline distT="0" distB="0" distL="0" distR="0" wp14:anchorId="530F17BA" wp14:editId="050E1204">
             <wp:extent cx="5943600" cy="4049395"/>
             <wp:effectExtent l="0" t="0" r="0" b="8255"/>
             <wp:docPr id="7" name="Picture 7"/>
@@ -1832,7 +2447,7 @@
                     <pic:cNvPicPr/>
                   </pic:nvPicPr>
                   <pic:blipFill>
-                    <a:blip r:embed="rId12">
+                    <a:blip r:embed="rId13">
                       <a:extLst>
                         <a:ext uri="{28A0092B-C50C-407E-A947-70E740481C1C}">
                           <a14:useLocalDpi xmlns:a14="http://schemas.microsoft.com/office/drawing/2010/main" val="0"/>
@@ -1868,22 +2483,38 @@
       <w:r>
         <w:t xml:space="preserve">Figure </w:t>
       </w:r>
-      <w:fldSimple w:instr=" SEQ Figure \* ARABIC ">
-        <w:r>
-          <w:rPr>
-            <w:noProof/>
-          </w:rPr>
-          <w:t>2</w:t>
-        </w:r>
-      </w:fldSimple>
+      <w:r>
+        <w:fldChar w:fldCharType="begin"/>
+      </w:r>
+      <w:r>
+        <w:instrText xml:space="preserve"> SEQ Figure \* ARABIC </w:instrText>
+      </w:r>
+      <w:r>
+        <w:fldChar w:fldCharType="separate"/>
+      </w:r>
+      <w:r>
+        <w:rPr>
+          <w:noProof/>
+        </w:rPr>
+        <w:t>3</w:t>
+      </w:r>
+      <w:r>
+        <w:rPr>
+          <w:noProof/>
+        </w:rPr>
+        <w:fldChar w:fldCharType="end"/>
+      </w:r>
       <w:bookmarkEnd w:id="5"/>
       <w:r>
         <w:t>. Lab 2.0 System</w:t>
+      </w:r>
+      <w:r>
+        <w:t xml:space="preserve"> to be implemented</w:t>
       </w:r>
     </w:p>
     <w:sectPr>
-      <w:headerReference w:type="default" r:id="rId13"/>
-      <w:footerReference w:type="default" r:id="rId14"/>
+      <w:headerReference w:type="default" r:id="rId14"/>
+      <w:footerReference w:type="default" r:id="rId15"/>
       <w:pgSz w:w="12240" w:h="15840"/>
       <w:pgMar w:top="1440" w:right="1440" w:bottom="1440" w:left="1440" w:header="720" w:footer="720" w:gutter="0"/>
       <w:cols w:space="720"/>
@@ -1952,7 +2583,7 @@
           <w:rPr>
             <w:noProof/>
           </w:rPr>
-          <w:t>4</w:t>
+          <w:t>3</w:t>
         </w:r>
         <w:r>
           <w:rPr>
@@ -5303,7 +5934,7 @@
 </file>
 
 <file path=customXml/itemProps1.xml><?xml version="1.0" encoding="utf-8"?>
-<ds:datastoreItem xmlns:ds="http://schemas.openxmlformats.org/officeDocument/2006/customXml" ds:itemID="{CAB6D0F2-E212-4A9E-A9BD-7977D64CEB01}">
+<ds:datastoreItem xmlns:ds="http://schemas.openxmlformats.org/officeDocument/2006/customXml" ds:itemID="{FC48A528-8A35-4AE4-9BB4-C5EEB2A1F61B}">
   <ds:schemaRefs>
     <ds:schemaRef ds:uri="http://schemas.openxmlformats.org/officeDocument/2006/bibliography"/>
   </ds:schemaRefs>

</xml_diff>